<commit_message>
Update EjecutivoCiclico.drawio, EjecutivoCiclico.png, and memoria.docx
</commit_message>
<xml_diff>
--- a/Practica5/memoria.docx
+++ b/Practica5/memoria.docx
@@ -7,13 +7,8 @@
         <w:pStyle w:val="Ttulo"/>
       </w:pPr>
       <w:r>
-        <w:t xml:space="preserve">Práctica 5: Control de una </w:t>
+        <w:t>Práctica 5: Control de una pseudo-lavadora</w:t>
       </w:r>
-      <w:proofErr w:type="spellStart"/>
-      <w:r>
-        <w:t>pseudo-lavadora</w:t>
-      </w:r>
-      <w:proofErr w:type="spellEnd"/>
     </w:p>
     <w:p>
       <w:pPr>
@@ -44,23 +39,7 @@
           <w:sz w:val="36"/>
           <w:szCs w:val="36"/>
         </w:rPr>
-        <w:t xml:space="preserve">Autores: David Pintiel (755727) y Javier </w:t>
-      </w:r>
-      <w:proofErr w:type="spellStart"/>
-      <w:r>
-        <w:rPr>
-          <w:sz w:val="36"/>
-          <w:szCs w:val="36"/>
-        </w:rPr>
-        <w:t>Salamero</w:t>
-      </w:r>
-      <w:proofErr w:type="spellEnd"/>
-      <w:r>
-        <w:rPr>
-          <w:sz w:val="36"/>
-          <w:szCs w:val="36"/>
-        </w:rPr>
-        <w:t xml:space="preserve"> (756868)</w:t>
+        <w:t>Autores: David Pintiel (755727) y Javier Salamero (756868)</w:t>
       </w:r>
     </w:p>
     <w:p/>
@@ -163,6 +142,9 @@
     </w:p>
     <w:p>
       <w:r>
+        <w:rPr>
+          <w:noProof/>
+        </w:rPr>
         <w:drawing>
           <wp:inline distT="0" distB="0" distL="0" distR="0" wp14:anchorId="05BE6AA2" wp14:editId="04A2C82D">
             <wp:extent cx="5400040" cy="2827655"/>
@@ -205,13 +187,8 @@
         <w:pStyle w:val="Ttulo1"/>
       </w:pPr>
       <w:r>
-        <w:t xml:space="preserve">Ejecutivo </w:t>
+        <w:t>Ejecutivo ciclico</w:t>
       </w:r>
-      <w:proofErr w:type="spellStart"/>
-      <w:r>
-        <w:t>ciclico</w:t>
-      </w:r>
-      <w:proofErr w:type="spellEnd"/>
     </w:p>
     <w:p>
       <w:pPr>
@@ -292,18 +269,8 @@
             <w:pPr>
               <w:jc w:val="both"/>
             </w:pPr>
-            <w:proofErr w:type="spellStart"/>
-            <w:proofErr w:type="gramStart"/>
-            <w:r>
-              <w:t>Visualizacion</w:t>
-            </w:r>
-            <w:proofErr w:type="spellEnd"/>
-            <w:r>
-              <w:t>(</w:t>
-            </w:r>
-            <w:proofErr w:type="gramEnd"/>
-            <w:r>
-              <w:t>)</w:t>
+            <w:r>
+              <w:t>Visualizacion()</w:t>
             </w:r>
           </w:p>
         </w:tc>
@@ -346,21 +313,8 @@
             <w:pPr>
               <w:jc w:val="both"/>
             </w:pPr>
-            <w:proofErr w:type="spellStart"/>
-            <w:r>
-              <w:t>Control_</w:t>
-            </w:r>
-            <w:proofErr w:type="gramStart"/>
-            <w:r>
-              <w:t>Motor</w:t>
-            </w:r>
-            <w:proofErr w:type="spellEnd"/>
-            <w:r>
-              <w:t>(</w:t>
-            </w:r>
-            <w:proofErr w:type="gramEnd"/>
-            <w:r>
-              <w:t>)</w:t>
+            <w:r>
+              <w:t>Control_Motor()</w:t>
             </w:r>
           </w:p>
         </w:tc>
@@ -406,21 +360,8 @@
             <w:pPr>
               <w:jc w:val="both"/>
             </w:pPr>
-            <w:proofErr w:type="spellStart"/>
-            <w:r>
-              <w:t>Control_</w:t>
-            </w:r>
-            <w:proofErr w:type="gramStart"/>
-            <w:r>
-              <w:t>Discreto</w:t>
-            </w:r>
-            <w:proofErr w:type="spellEnd"/>
-            <w:r>
-              <w:t>(</w:t>
-            </w:r>
-            <w:proofErr w:type="gramEnd"/>
-            <w:r>
-              <w:t>)</w:t>
+            <w:r>
+              <w:t>Control_Discreto()</w:t>
             </w:r>
           </w:p>
         </w:tc>
@@ -524,13 +465,7 @@
               <w:cnfStyle w:val="100000000000" w:firstRow="1" w:lastRow="0" w:firstColumn="0" w:lastColumn="0" w:oddVBand="0" w:evenVBand="0" w:oddHBand="0" w:evenHBand="0" w:firstRowFirstColumn="0" w:firstRowLastColumn="0" w:lastRowFirstColumn="0" w:lastRowLastColumn="0"/>
             </w:pPr>
             <w:r>
-              <w:t>T(</w:t>
-            </w:r>
-            <w:r>
-              <w:t>ciclos</w:t>
-            </w:r>
-            <w:r>
-              <w:t>)</w:t>
+              <w:t>T(ciclos)</w:t>
             </w:r>
           </w:p>
         </w:tc>
@@ -544,13 +479,7 @@
               <w:cnfStyle w:val="100000000000" w:firstRow="1" w:lastRow="0" w:firstColumn="0" w:lastColumn="0" w:oddVBand="0" w:evenVBand="0" w:oddHBand="0" w:evenHBand="0" w:firstRowFirstColumn="0" w:firstRowLastColumn="0" w:lastRowFirstColumn="0" w:lastRowLastColumn="0"/>
             </w:pPr>
             <w:r>
-              <w:t>D(</w:t>
-            </w:r>
-            <w:r>
-              <w:t>ciclos</w:t>
-            </w:r>
-            <w:r>
-              <w:t>)</w:t>
+              <w:t>D(ciclos)</w:t>
             </w:r>
           </w:p>
         </w:tc>
@@ -568,21 +497,11 @@
             <w:pPr>
               <w:jc w:val="both"/>
             </w:pPr>
-            <w:proofErr w:type="spellStart"/>
-            <w:proofErr w:type="gramStart"/>
             <w:r>
               <w:t>Visualiza</w:t>
             </w:r>
             <w:r>
-              <w:t>cion</w:t>
-            </w:r>
-            <w:proofErr w:type="spellEnd"/>
-            <w:r>
-              <w:t>(</w:t>
-            </w:r>
-            <w:proofErr w:type="gramEnd"/>
-            <w:r>
-              <w:t>)</w:t>
+              <w:t>cion()</w:t>
             </w:r>
           </w:p>
         </w:tc>
@@ -654,21 +573,8 @@
             <w:pPr>
               <w:jc w:val="both"/>
             </w:pPr>
-            <w:proofErr w:type="spellStart"/>
-            <w:r>
-              <w:t>Control_</w:t>
-            </w:r>
-            <w:proofErr w:type="gramStart"/>
-            <w:r>
-              <w:t>Motor</w:t>
-            </w:r>
-            <w:proofErr w:type="spellEnd"/>
-            <w:r>
-              <w:t>(</w:t>
-            </w:r>
-            <w:proofErr w:type="gramEnd"/>
-            <w:r>
-              <w:t>)</w:t>
+            <w:r>
+              <w:t>Control_Motor()</w:t>
             </w:r>
           </w:p>
         </w:tc>
@@ -743,24 +649,14 @@
             <w:pPr>
               <w:jc w:val="both"/>
             </w:pPr>
-            <w:proofErr w:type="spellStart"/>
             <w:r>
               <w:t>Control_</w:t>
             </w:r>
-            <w:proofErr w:type="gramStart"/>
             <w:r>
               <w:t>D</w:t>
             </w:r>
             <w:r>
-              <w:t>iscreto</w:t>
-            </w:r>
-            <w:proofErr w:type="spellEnd"/>
-            <w:r>
-              <w:t>(</w:t>
-            </w:r>
-            <w:proofErr w:type="gramEnd"/>
-            <w:r>
-              <w:t>)</w:t>
+              <w:t>iscreto()</w:t>
             </w:r>
           </w:p>
         </w:tc>
@@ -808,10 +704,7 @@
               <w:cnfStyle w:val="000000100000" w:firstRow="0" w:lastRow="0" w:firstColumn="0" w:lastColumn="0" w:oddVBand="0" w:evenVBand="0" w:oddHBand="1" w:evenHBand="0" w:firstRowFirstColumn="0" w:firstRowLastColumn="0" w:lastRowFirstColumn="0" w:lastRowLastColumn="0"/>
             </w:pPr>
             <w:r>
-              <w:t>5·</w:t>
-            </w:r>
-            <w:r>
-              <w:t>10</w:t>
+              <w:t>5·10</w:t>
             </w:r>
             <w:r>
               <w:rPr>
@@ -929,13 +822,7 @@
                 <w:rPr>
                   <w:rFonts w:ascii="Cambria Math" w:hAnsi="Cambria Math"/>
                 </w:rPr>
-                <m:t>5·</m:t>
-              </m:r>
-              <m:r>
-                <w:rPr>
-                  <w:rFonts w:ascii="Cambria Math" w:hAnsi="Cambria Math"/>
-                </w:rPr>
-                <m:t>10</m:t>
+                <m:t>5·10</m:t>
               </m:r>
             </m:e>
             <m:sup>
@@ -1103,13 +990,7 @@
             <w:rPr>
               <w:rFonts w:ascii="Cambria Math" w:hAnsi="Cambria Math"/>
             </w:rPr>
-            <m:t>m</m:t>
-          </m:r>
-          <m:r>
-            <w:rPr>
-              <w:rFonts w:ascii="Cambria Math" w:hAnsi="Cambria Math"/>
-            </w:rPr>
-            <m:t>≥</m:t>
+            <m:t>m≥</m:t>
           </m:r>
           <m:func>
             <m:funcPr>
@@ -1176,13 +1057,7 @@
             <w:rPr>
               <w:rFonts w:ascii="Cambria Math" w:hAnsi="Cambria Math"/>
             </w:rPr>
-            <m:t>→m</m:t>
-          </m:r>
-          <m:r>
-            <w:rPr>
-              <w:rFonts w:ascii="Cambria Math" w:hAnsi="Cambria Math"/>
-            </w:rPr>
-            <m:t>≥19000</m:t>
+            <m:t>→m≥19000</m:t>
           </m:r>
         </m:oMath>
       </m:oMathPara>
@@ -1307,19 +1182,7 @@
             <w:rPr>
               <w:rFonts w:ascii="Cambria Math" w:eastAsiaTheme="minorEastAsia" w:hAnsi="Cambria Math"/>
             </w:rPr>
-            <m:t>∀i:m+(m-mcd</m:t>
-          </m:r>
-          <m:r>
-            <w:rPr>
-              <w:rFonts w:ascii="Cambria Math" w:eastAsiaTheme="minorEastAsia" w:hAnsi="Cambria Math"/>
-            </w:rPr>
-            <m:t>(m</m:t>
-          </m:r>
-          <m:r>
-            <w:rPr>
-              <w:rFonts w:ascii="Cambria Math" w:eastAsiaTheme="minorEastAsia" w:hAnsi="Cambria Math"/>
-            </w:rPr>
-            <m:t xml:space="preserve">,Ti))≤ </m:t>
+            <m:t xml:space="preserve">∀i:m+(m-mcd(m,Ti))≤ </m:t>
           </m:r>
           <m:sSub>
             <m:sSubPr>
@@ -2405,13 +2268,8 @@
         </w:rPr>
         <w:t xml:space="preserve">5 </w:t>
       </w:r>
-      <w:proofErr w:type="spellStart"/>
       <w:r>
-        <w:t>ticks</w:t>
-      </w:r>
-      <w:proofErr w:type="spellEnd"/>
-      <w:r>
-        <w:t xml:space="preserve"> es un marco valido. Sin embargo, aún queda comprobar que esta cantidad sea múltiplo del reloj de </w:t>
+        <w:t xml:space="preserve">ticks es un marco valido. Sin embargo, aún queda comprobar que esta cantidad sea múltiplo del reloj de </w:t>
       </w:r>
       <w:r>
         <w:t>sistema usado en la lavadora, 1ms</w:t>
@@ -2444,7 +2302,96 @@
     <w:p>
       <w:pPr>
         <w:jc w:val="both"/>
+        <w:rPr>
+          <w:noProof/>
+        </w:rPr>
       </w:pPr>
+      <w:r>
+        <w:rPr>
+          <w:noProof/>
+        </w:rPr>
+        <w:t>El ejecutivo cíclico diseñado es el siguiente:</w:t>
+      </w:r>
+    </w:p>
+    <w:p>
+      <w:pPr>
+        <w:jc w:val="both"/>
+      </w:pPr>
+      <w:r>
+        <w:rPr>
+          <w:noProof/>
+        </w:rPr>
+        <w:drawing>
+          <wp:anchor distT="0" distB="0" distL="114300" distR="114300" simplePos="0" relativeHeight="251659264" behindDoc="1" locked="0" layoutInCell="1" allowOverlap="1" wp14:anchorId="58FD1F64" wp14:editId="6D47279D">
+            <wp:simplePos x="0" y="0"/>
+            <wp:positionH relativeFrom="margin">
+              <wp:align>right</wp:align>
+            </wp:positionH>
+            <wp:positionV relativeFrom="paragraph">
+              <wp:posOffset>302067</wp:posOffset>
+            </wp:positionV>
+            <wp:extent cx="5398770" cy="2188210"/>
+            <wp:effectExtent l="0" t="0" r="0" b="2540"/>
+            <wp:wrapTight wrapText="bothSides">
+              <wp:wrapPolygon edited="0">
+                <wp:start x="0" y="0"/>
+                <wp:lineTo x="0" y="21437"/>
+                <wp:lineTo x="21493" y="21437"/>
+                <wp:lineTo x="21493" y="0"/>
+                <wp:lineTo x="0" y="0"/>
+              </wp:wrapPolygon>
+            </wp:wrapTight>
+            <wp:docPr id="3" name="Imagen 3"/>
+            <wp:cNvGraphicFramePr>
+              <a:graphicFrameLocks xmlns:a="http://schemas.openxmlformats.org/drawingml/2006/main" noChangeAspect="1"/>
+            </wp:cNvGraphicFramePr>
+            <a:graphic xmlns:a="http://schemas.openxmlformats.org/drawingml/2006/main">
+              <a:graphicData uri="http://schemas.openxmlformats.org/drawingml/2006/picture">
+                <pic:pic xmlns:pic="http://schemas.openxmlformats.org/drawingml/2006/picture">
+                  <pic:nvPicPr>
+                    <pic:cNvPr id="0" name="Picture 1"/>
+                    <pic:cNvPicPr>
+                      <a:picLocks noChangeAspect="1" noChangeArrowheads="1"/>
+                    </pic:cNvPicPr>
+                  </pic:nvPicPr>
+                  <pic:blipFill rotWithShape="1">
+                    <a:blip r:embed="rId6">
+                      <a:extLst>
+                        <a:ext uri="{28A0092B-C50C-407E-A947-70E740481C1C}">
+                          <a14:useLocalDpi xmlns:a14="http://schemas.microsoft.com/office/drawing/2010/main" val="0"/>
+                        </a:ext>
+                      </a:extLst>
+                    </a:blip>
+                    <a:srcRect l="295" r="-1"/>
+                    <a:stretch/>
+                  </pic:blipFill>
+                  <pic:spPr bwMode="auto">
+                    <a:xfrm>
+                      <a:off x="0" y="0"/>
+                      <a:ext cx="5398770" cy="2188210"/>
+                    </a:xfrm>
+                    <a:prstGeom prst="rect">
+                      <a:avLst/>
+                    </a:prstGeom>
+                    <a:noFill/>
+                    <a:ln>
+                      <a:noFill/>
+                    </a:ln>
+                    <a:extLst>
+                      <a:ext uri="{53640926-AAD7-44D8-BBD7-CCE9431645EC}">
+                        <a14:shadowObscured xmlns:a14="http://schemas.microsoft.com/office/drawing/2010/main"/>
+                      </a:ext>
+                    </a:extLst>
+                  </pic:spPr>
+                </pic:pic>
+              </a:graphicData>
+            </a:graphic>
+            <wp14:sizeRelH relativeFrom="margin">
+              <wp14:pctWidth>0</wp14:pctWidth>
+            </wp14:sizeRelH>
+          </wp:anchor>
+        </w:drawing>
+      </w:r>
     </w:p>
     <w:p>
       <w:pPr>

</xml_diff>

<commit_message>
Update EjecutivoCiclico.drawio, EjecutivoCiclico.png, and 2 more files...
</commit_message>
<xml_diff>
--- a/Practica5/memoria.docx
+++ b/Practica5/memoria.docx
@@ -7,8 +7,13 @@
         <w:pStyle w:val="Ttulo"/>
       </w:pPr>
       <w:r>
-        <w:t>Práctica 5: Control de una pseudo-lavadora</w:t>
-      </w:r>
+        <w:t xml:space="preserve">Práctica 5: Control de una </w:t>
+      </w:r>
+      <w:proofErr w:type="spellStart"/>
+      <w:r>
+        <w:t>pseudo-lavadora</w:t>
+      </w:r>
+      <w:proofErr w:type="spellEnd"/>
     </w:p>
     <w:p>
       <w:pPr>
@@ -39,7 +44,23 @@
           <w:sz w:val="36"/>
           <w:szCs w:val="36"/>
         </w:rPr>
-        <w:t>Autores: David Pintiel (755727) y Javier Salamero (756868)</w:t>
+        <w:t xml:space="preserve">Autores: David Pintiel (755727) y Javier </w:t>
+      </w:r>
+      <w:proofErr w:type="spellStart"/>
+      <w:r>
+        <w:rPr>
+          <w:sz w:val="36"/>
+          <w:szCs w:val="36"/>
+        </w:rPr>
+        <w:t>Salamero</w:t>
+      </w:r>
+      <w:proofErr w:type="spellEnd"/>
+      <w:r>
+        <w:rPr>
+          <w:sz w:val="36"/>
+          <w:szCs w:val="36"/>
+        </w:rPr>
+        <w:t xml:space="preserve"> (756868)</w:t>
       </w:r>
     </w:p>
     <w:p/>
@@ -187,7 +208,13 @@
         <w:pStyle w:val="Ttulo1"/>
       </w:pPr>
       <w:r>
-        <w:t>Ejecutivo ciclico</w:t>
+        <w:t>Ejecutivo c</w:t>
+      </w:r>
+      <w:r>
+        <w:t>í</w:t>
+      </w:r>
+      <w:r>
+        <w:t>clico</w:t>
       </w:r>
     </w:p>
     <w:p>
@@ -269,8 +296,13 @@
             <w:pPr>
               <w:jc w:val="both"/>
             </w:pPr>
-            <w:r>
-              <w:t>Visualizacion()</w:t>
+            <w:proofErr w:type="spellStart"/>
+            <w:r>
+              <w:t>Visualizacion</w:t>
+            </w:r>
+            <w:proofErr w:type="spellEnd"/>
+            <w:r>
+              <w:t>()</w:t>
             </w:r>
           </w:p>
         </w:tc>
@@ -313,8 +345,13 @@
             <w:pPr>
               <w:jc w:val="both"/>
             </w:pPr>
-            <w:r>
-              <w:t>Control_Motor()</w:t>
+            <w:proofErr w:type="spellStart"/>
+            <w:r>
+              <w:t>Control_Motor</w:t>
+            </w:r>
+            <w:proofErr w:type="spellEnd"/>
+            <w:r>
+              <w:t>()</w:t>
             </w:r>
           </w:p>
         </w:tc>
@@ -360,8 +397,13 @@
             <w:pPr>
               <w:jc w:val="both"/>
             </w:pPr>
-            <w:r>
-              <w:t>Control_Discreto()</w:t>
+            <w:proofErr w:type="spellStart"/>
+            <w:r>
+              <w:t>Control_Discreto</w:t>
+            </w:r>
+            <w:proofErr w:type="spellEnd"/>
+            <w:r>
+              <w:t>()</w:t>
             </w:r>
           </w:p>
         </w:tc>
@@ -405,7 +447,15 @@
         <w:jc w:val="both"/>
       </w:pPr>
       <w:r>
-        <w:t>Sin embargo, las mediciones de tiempo de computo son tomadas en número de ciclos, por lo que convertiremos el tiempo a ciclos de CPU (el reloj va a 10MHz):</w:t>
+        <w:t xml:space="preserve">Sin embargo, las mediciones de tiempo de </w:t>
+      </w:r>
+      <w:proofErr w:type="spellStart"/>
+      <w:r>
+        <w:t>computo</w:t>
+      </w:r>
+      <w:proofErr w:type="spellEnd"/>
+      <w:r>
+        <w:t xml:space="preserve"> son tomadas en número de ciclos, por lo que convertiremos el tiempo a ciclos de CPU (el reloj va a 10MHz):</w:t>
       </w:r>
     </w:p>
     <w:tbl>
@@ -497,11 +547,16 @@
             <w:pPr>
               <w:jc w:val="both"/>
             </w:pPr>
+            <w:proofErr w:type="spellStart"/>
             <w:r>
               <w:t>Visualiza</w:t>
             </w:r>
             <w:r>
-              <w:t>cion()</w:t>
+              <w:t>cion</w:t>
+            </w:r>
+            <w:proofErr w:type="spellEnd"/>
+            <w:r>
+              <w:t>()</w:t>
             </w:r>
           </w:p>
         </w:tc>
@@ -573,8 +628,13 @@
             <w:pPr>
               <w:jc w:val="both"/>
             </w:pPr>
-            <w:r>
-              <w:t>Control_Motor()</w:t>
+            <w:proofErr w:type="spellStart"/>
+            <w:r>
+              <w:t>Control_Motor</w:t>
+            </w:r>
+            <w:proofErr w:type="spellEnd"/>
+            <w:r>
+              <w:t>()</w:t>
             </w:r>
           </w:p>
         </w:tc>
@@ -649,6 +709,7 @@
             <w:pPr>
               <w:jc w:val="both"/>
             </w:pPr>
+            <w:proofErr w:type="spellStart"/>
             <w:r>
               <w:t>Control_</w:t>
             </w:r>
@@ -656,7 +717,11 @@
               <w:t>D</w:t>
             </w:r>
             <w:r>
-              <w:t>iscreto()</w:t>
+              <w:t>iscreto</w:t>
+            </w:r>
+            <w:proofErr w:type="spellEnd"/>
+            <w:r>
+              <w:t>()</w:t>
             </w:r>
           </w:p>
         </w:tc>
@@ -2268,8 +2333,13 @@
         </w:rPr>
         <w:t xml:space="preserve">5 </w:t>
       </w:r>
-      <w:r>
-        <w:t xml:space="preserve">ticks es un marco valido. Sin embargo, aún queda comprobar que esta cantidad sea múltiplo del reloj de </w:t>
+      <w:proofErr w:type="spellStart"/>
+      <w:r>
+        <w:t>ticks</w:t>
+      </w:r>
+      <w:proofErr w:type="spellEnd"/>
+      <w:r>
+        <w:t xml:space="preserve"> es un marco valido. Sin embargo, aún queda comprobar que esta cantidad sea múltiplo del reloj de </w:t>
       </w:r>
       <w:r>
         <w:t>sistema usado en la lavadora, 1ms</w:t>
@@ -2322,26 +2392,26 @@
           <w:noProof/>
         </w:rPr>
         <w:drawing>
-          <wp:anchor distT="0" distB="0" distL="114300" distR="114300" simplePos="0" relativeHeight="251659264" behindDoc="1" locked="0" layoutInCell="1" allowOverlap="1" wp14:anchorId="58FD1F64" wp14:editId="6D47279D">
+          <wp:anchor distT="0" distB="0" distL="114300" distR="114300" simplePos="0" relativeHeight="251659264" behindDoc="1" locked="0" layoutInCell="1" allowOverlap="1" wp14:anchorId="3A91754A" wp14:editId="4BDE190B">
             <wp:simplePos x="0" y="0"/>
             <wp:positionH relativeFrom="margin">
               <wp:align>right</wp:align>
             </wp:positionH>
             <wp:positionV relativeFrom="paragraph">
-              <wp:posOffset>302067</wp:posOffset>
+              <wp:posOffset>169318</wp:posOffset>
             </wp:positionV>
-            <wp:extent cx="5398770" cy="2188210"/>
-            <wp:effectExtent l="0" t="0" r="0" b="2540"/>
+            <wp:extent cx="5391785" cy="2191385"/>
+            <wp:effectExtent l="0" t="0" r="0" b="0"/>
             <wp:wrapTight wrapText="bothSides">
               <wp:wrapPolygon edited="0">
                 <wp:start x="0" y="0"/>
-                <wp:lineTo x="0" y="21437"/>
-                <wp:lineTo x="21493" y="21437"/>
-                <wp:lineTo x="21493" y="0"/>
+                <wp:lineTo x="0" y="21406"/>
+                <wp:lineTo x="21521" y="21406"/>
+                <wp:lineTo x="21521" y="0"/>
                 <wp:lineTo x="0" y="0"/>
               </wp:wrapPolygon>
             </wp:wrapTight>
-            <wp:docPr id="3" name="Imagen 3"/>
+            <wp:docPr id="4" name="Imagen 4"/>
             <wp:cNvGraphicFramePr>
               <a:graphicFrameLocks xmlns:a="http://schemas.openxmlformats.org/drawingml/2006/main" noChangeAspect="1"/>
             </wp:cNvGraphicFramePr>
@@ -2354,7 +2424,7 @@
                       <a:picLocks noChangeAspect="1" noChangeArrowheads="1"/>
                     </pic:cNvPicPr>
                   </pic:nvPicPr>
-                  <pic:blipFill rotWithShape="1">
+                  <pic:blipFill>
                     <a:blip r:embed="rId6">
                       <a:extLst>
                         <a:ext uri="{28A0092B-C50C-407E-A947-70E740481C1C}">
@@ -2362,13 +2432,15 @@
                         </a:ext>
                       </a:extLst>
                     </a:blip>
-                    <a:srcRect l="295" r="-1"/>
-                    <a:stretch/>
+                    <a:srcRect/>
+                    <a:stretch>
+                      <a:fillRect/>
+                    </a:stretch>
                   </pic:blipFill>
                   <pic:spPr bwMode="auto">
                     <a:xfrm>
                       <a:off x="0" y="0"/>
-                      <a:ext cx="5398770" cy="2188210"/>
+                      <a:ext cx="5391785" cy="2191385"/>
                     </a:xfrm>
                     <a:prstGeom prst="rect">
                       <a:avLst/>
@@ -2377,11 +2449,6 @@
                     <a:ln>
                       <a:noFill/>
                     </a:ln>
-                    <a:extLst>
-                      <a:ext uri="{53640926-AAD7-44D8-BBD7-CCE9431645EC}">
-                        <a14:shadowObscured xmlns:a14="http://schemas.microsoft.com/office/drawing/2010/main"/>
-                      </a:ext>
-                    </a:extLst>
                   </pic:spPr>
                 </pic:pic>
               </a:graphicData>

</xml_diff>